<commit_message>
Added the Final Documents with Updated Final PPT, and test run the Project
</commit_message>
<xml_diff>
--- a/Ticket_Automation/WS/Docs/Documentation/Final Document SplitUp/1 Title.docx
+++ b/Ticket_Automation/WS/Docs/Documentation/Final Document SplitUp/1 Title.docx
@@ -88,129 +88,254 @@
         <w:t>Submitted by</w:t>
       </w:r>
     </w:p>
-    <w:p>
-      <w:pPr>
-        <w:spacing w:before="219" w:line="240" w:lineRule="auto"/>
-        <w:ind w:left="90" w:right="40"/>
+    <w:tbl>
+      <w:tblPr>
+        <w:tblStyle w:val="TableGrid"/>
+        <w:tblW w:w="0" w:type="auto"/>
         <w:jc w:val="center"/>
-        <w:rPr>
-          <w:rFonts w:ascii="Times New Roman" w:hAnsi="Times New Roman" w:cs="Times New Roman"/>
-          <w:b/>
-          <w:sz w:val="32"/>
-          <w:szCs w:val="32"/>
-        </w:rPr>
-      </w:pPr>
-      <w:r>
-        <w:rPr>
-          <w:rFonts w:ascii="Times New Roman" w:hAnsi="Times New Roman" w:cs="Times New Roman"/>
-          <w:b/>
-          <w:sz w:val="32"/>
-          <w:szCs w:val="32"/>
-        </w:rPr>
-        <w:t>SANJAY.R.B</w:t>
-      </w:r>
-    </w:p>
-    <w:p>
-      <w:pPr>
-        <w:spacing w:before="219" w:line="240" w:lineRule="auto"/>
-        <w:ind w:left="90" w:right="40"/>
-        <w:jc w:val="center"/>
-        <w:rPr>
-          <w:rFonts w:ascii="Times New Roman" w:hAnsi="Times New Roman" w:cs="Times New Roman"/>
-          <w:b/>
-          <w:sz w:val="32"/>
-          <w:szCs w:val="32"/>
-        </w:rPr>
-      </w:pPr>
-      <w:r>
-        <w:rPr>
-          <w:rFonts w:ascii="Times New Roman" w:hAnsi="Times New Roman" w:cs="Times New Roman"/>
-          <w:b/>
-          <w:sz w:val="32"/>
-          <w:szCs w:val="32"/>
-        </w:rPr>
-        <w:t>SAM DANY.R</w:t>
-      </w:r>
-    </w:p>
-    <w:p>
-      <w:pPr>
-        <w:spacing w:before="219" w:line="240" w:lineRule="auto"/>
-        <w:ind w:left="90" w:right="40"/>
-        <w:jc w:val="center"/>
-        <w:rPr>
-          <w:rFonts w:ascii="Times New Roman" w:hAnsi="Times New Roman" w:cs="Times New Roman"/>
-          <w:b/>
-          <w:sz w:val="32"/>
-          <w:szCs w:val="32"/>
-        </w:rPr>
-      </w:pPr>
-      <w:r>
-        <w:rPr>
-          <w:rFonts w:ascii="Times New Roman" w:hAnsi="Times New Roman" w:cs="Times New Roman"/>
-          <w:b/>
-          <w:sz w:val="32"/>
-          <w:szCs w:val="32"/>
-        </w:rPr>
-        <w:t>RAM</w:t>
-      </w:r>
-      <w:r>
-        <w:rPr>
-          <w:rFonts w:ascii="Times New Roman" w:hAnsi="Times New Roman" w:cs="Times New Roman"/>
-          <w:b/>
-          <w:sz w:val="32"/>
-          <w:szCs w:val="32"/>
-        </w:rPr>
-        <w:t>SHANKAR</w:t>
-      </w:r>
-      <w:r>
-        <w:rPr>
-          <w:rFonts w:ascii="Times New Roman" w:hAnsi="Times New Roman" w:cs="Times New Roman"/>
-          <w:b/>
-          <w:sz w:val="32"/>
-          <w:szCs w:val="32"/>
-        </w:rPr>
-        <w:t>AN</w:t>
-      </w:r>
-      <w:r>
-        <w:rPr>
-          <w:rFonts w:ascii="Times New Roman" w:hAnsi="Times New Roman" w:cs="Times New Roman"/>
-          <w:b/>
-          <w:sz w:val="32"/>
-          <w:szCs w:val="32"/>
-        </w:rPr>
-        <w:t>.</w:t>
-      </w:r>
-      <w:r>
-        <w:rPr>
-          <w:rFonts w:ascii="Times New Roman" w:hAnsi="Times New Roman" w:cs="Times New Roman"/>
-          <w:b/>
-          <w:sz w:val="32"/>
-          <w:szCs w:val="32"/>
-        </w:rPr>
-        <w:t>Y</w:t>
-      </w:r>
-    </w:p>
-    <w:p>
-      <w:pPr>
-        <w:spacing w:before="219" w:line="240" w:lineRule="auto"/>
-        <w:ind w:left="90" w:right="40"/>
-        <w:jc w:val="center"/>
-        <w:rPr>
-          <w:rFonts w:ascii="Times New Roman" w:hAnsi="Times New Roman" w:cs="Times New Roman"/>
-          <w:b/>
-          <w:sz w:val="31"/>
-        </w:rPr>
-      </w:pPr>
-      <w:r>
-        <w:rPr>
-          <w:rFonts w:ascii="Times New Roman" w:hAnsi="Times New Roman" w:cs="Times New Roman"/>
-          <w:b/>
-          <w:sz w:val="32"/>
-          <w:szCs w:val="32"/>
-        </w:rPr>
-        <w:t>PRATHVIK.S</w:t>
-      </w:r>
-    </w:p>
+        <w:tblInd w:w="2051" w:type="dxa"/>
+        <w:tblBorders>
+          <w:top w:val="none" w:sz="0" w:space="0" w:color="auto"/>
+          <w:left w:val="none" w:sz="0" w:space="0" w:color="auto"/>
+          <w:bottom w:val="none" w:sz="0" w:space="0" w:color="auto"/>
+          <w:right w:val="none" w:sz="0" w:space="0" w:color="auto"/>
+          <w:insideH w:val="none" w:sz="0" w:space="0" w:color="auto"/>
+          <w:insideV w:val="none" w:sz="0" w:space="0" w:color="auto"/>
+        </w:tblBorders>
+        <w:tblLook w:val="04A0"/>
+      </w:tblPr>
+      <w:tblGrid>
+        <w:gridCol w:w="3544"/>
+        <w:gridCol w:w="2410"/>
+      </w:tblGrid>
+      <w:tr>
+        <w:trPr>
+          <w:jc w:val="center"/>
+        </w:trPr>
+        <w:tc>
+          <w:tcPr>
+            <w:tcW w:w="3544" w:type="dxa"/>
+          </w:tcPr>
+          <w:p>
+            <w:pPr>
+              <w:spacing w:before="219"/>
+              <w:rPr>
+                <w:rFonts w:ascii="Times New Roman" w:hAnsi="Times New Roman" w:cs="Times New Roman"/>
+                <w:b/>
+                <w:sz w:val="32"/>
+                <w:szCs w:val="32"/>
+              </w:rPr>
+            </w:pPr>
+            <w:r>
+              <w:rPr>
+                <w:rFonts w:ascii="Times New Roman" w:hAnsi="Times New Roman" w:cs="Times New Roman"/>
+                <w:b/>
+                <w:sz w:val="32"/>
+                <w:szCs w:val="32"/>
+              </w:rPr>
+              <w:t xml:space="preserve">SANJAY.R.B    </w:t>
+            </w:r>
+          </w:p>
+        </w:tc>
+        <w:tc>
+          <w:tcPr>
+            <w:tcW w:w="2410" w:type="dxa"/>
+          </w:tcPr>
+          <w:p>
+            <w:pPr>
+              <w:bidi/>
+              <w:spacing w:before="219"/>
+              <w:jc w:val="both"/>
+              <w:rPr>
+                <w:rFonts w:ascii="Times New Roman" w:hAnsi="Times New Roman" w:cs="Times New Roman"/>
+                <w:b/>
+                <w:sz w:val="32"/>
+                <w:szCs w:val="32"/>
+              </w:rPr>
+            </w:pPr>
+            <w:r>
+              <w:rPr>
+                <w:rFonts w:ascii="Times New Roman" w:hAnsi="Times New Roman" w:cs="Times New Roman"/>
+                <w:b/>
+                <w:sz w:val="32"/>
+                <w:szCs w:val="32"/>
+              </w:rPr>
+              <w:t>[711716104075]</w:t>
+            </w:r>
+          </w:p>
+        </w:tc>
+      </w:tr>
+      <w:tr>
+        <w:trPr>
+          <w:jc w:val="center"/>
+        </w:trPr>
+        <w:tc>
+          <w:tcPr>
+            <w:tcW w:w="3544" w:type="dxa"/>
+          </w:tcPr>
+          <w:p>
+            <w:pPr>
+              <w:spacing w:before="219"/>
+              <w:rPr>
+                <w:rFonts w:ascii="Times New Roman" w:hAnsi="Times New Roman" w:cs="Times New Roman"/>
+                <w:b/>
+                <w:sz w:val="32"/>
+                <w:szCs w:val="32"/>
+              </w:rPr>
+            </w:pPr>
+            <w:r>
+              <w:rPr>
+                <w:rFonts w:ascii="Times New Roman" w:hAnsi="Times New Roman" w:cs="Times New Roman"/>
+                <w:b/>
+                <w:sz w:val="32"/>
+                <w:szCs w:val="32"/>
+              </w:rPr>
+              <w:t>SAM DANY.R</w:t>
+            </w:r>
+          </w:p>
+        </w:tc>
+        <w:tc>
+          <w:tcPr>
+            <w:tcW w:w="2410" w:type="dxa"/>
+          </w:tcPr>
+          <w:p>
+            <w:pPr>
+              <w:bidi/>
+              <w:spacing w:before="219"/>
+              <w:jc w:val="both"/>
+              <w:rPr>
+                <w:rFonts w:ascii="Times New Roman" w:hAnsi="Times New Roman" w:cs="Times New Roman"/>
+                <w:b/>
+                <w:sz w:val="32"/>
+                <w:szCs w:val="32"/>
+              </w:rPr>
+            </w:pPr>
+            <w:r>
+              <w:rPr>
+                <w:rFonts w:ascii="Times New Roman" w:hAnsi="Times New Roman" w:cs="Times New Roman"/>
+                <w:b/>
+                <w:sz w:val="32"/>
+                <w:szCs w:val="32"/>
+              </w:rPr>
+              <w:t>[711716104074]</w:t>
+            </w:r>
+          </w:p>
+        </w:tc>
+      </w:tr>
+      <w:tr>
+        <w:trPr>
+          <w:jc w:val="center"/>
+        </w:trPr>
+        <w:tc>
+          <w:tcPr>
+            <w:tcW w:w="3544" w:type="dxa"/>
+          </w:tcPr>
+          <w:p>
+            <w:pPr>
+              <w:spacing w:before="219"/>
+              <w:rPr>
+                <w:rFonts w:ascii="Times New Roman" w:hAnsi="Times New Roman" w:cs="Times New Roman"/>
+                <w:b/>
+                <w:sz w:val="32"/>
+                <w:szCs w:val="32"/>
+              </w:rPr>
+            </w:pPr>
+            <w:r>
+              <w:rPr>
+                <w:rFonts w:ascii="Times New Roman" w:hAnsi="Times New Roman" w:cs="Times New Roman"/>
+                <w:b/>
+                <w:sz w:val="32"/>
+                <w:szCs w:val="32"/>
+              </w:rPr>
+              <w:t>RAMSHANKARAN.Y</w:t>
+            </w:r>
+          </w:p>
+        </w:tc>
+        <w:tc>
+          <w:tcPr>
+            <w:tcW w:w="2410" w:type="dxa"/>
+          </w:tcPr>
+          <w:p>
+            <w:pPr>
+              <w:bidi/>
+              <w:spacing w:before="219"/>
+              <w:jc w:val="both"/>
+              <w:rPr>
+                <w:rFonts w:ascii="Times New Roman" w:hAnsi="Times New Roman" w:cs="Times New Roman"/>
+                <w:b/>
+                <w:sz w:val="32"/>
+                <w:szCs w:val="32"/>
+              </w:rPr>
+            </w:pPr>
+            <w:r>
+              <w:rPr>
+                <w:rFonts w:ascii="Times New Roman" w:hAnsi="Times New Roman" w:cs="Times New Roman"/>
+                <w:b/>
+                <w:sz w:val="32"/>
+                <w:szCs w:val="32"/>
+              </w:rPr>
+              <w:t>[711716104069]</w:t>
+            </w:r>
+          </w:p>
+        </w:tc>
+      </w:tr>
+      <w:tr>
+        <w:trPr>
+          <w:jc w:val="center"/>
+        </w:trPr>
+        <w:tc>
+          <w:tcPr>
+            <w:tcW w:w="3544" w:type="dxa"/>
+          </w:tcPr>
+          <w:p>
+            <w:pPr>
+              <w:spacing w:before="219"/>
+              <w:rPr>
+                <w:rFonts w:ascii="Times New Roman" w:hAnsi="Times New Roman" w:cs="Times New Roman"/>
+                <w:b/>
+                <w:sz w:val="31"/>
+              </w:rPr>
+            </w:pPr>
+            <w:r>
+              <w:rPr>
+                <w:rFonts w:ascii="Times New Roman" w:hAnsi="Times New Roman" w:cs="Times New Roman"/>
+                <w:b/>
+                <w:sz w:val="32"/>
+                <w:szCs w:val="32"/>
+              </w:rPr>
+              <w:t>PRATHVIK.S</w:t>
+            </w:r>
+          </w:p>
+        </w:tc>
+        <w:tc>
+          <w:tcPr>
+            <w:tcW w:w="2410" w:type="dxa"/>
+          </w:tcPr>
+          <w:p>
+            <w:pPr>
+              <w:bidi/>
+              <w:spacing w:before="219"/>
+              <w:jc w:val="both"/>
+              <w:rPr>
+                <w:rFonts w:ascii="Times New Roman" w:hAnsi="Times New Roman" w:cs="Times New Roman"/>
+                <w:b/>
+                <w:sz w:val="32"/>
+                <w:szCs w:val="32"/>
+              </w:rPr>
+            </w:pPr>
+            <w:r>
+              <w:rPr>
+                <w:rFonts w:ascii="Times New Roman" w:hAnsi="Times New Roman" w:cs="Times New Roman"/>
+                <w:b/>
+                <w:sz w:val="32"/>
+                <w:szCs w:val="32"/>
+              </w:rPr>
+              <w:t>[711716104063]</w:t>
+            </w:r>
+          </w:p>
+        </w:tc>
+      </w:tr>
+    </w:tbl>
     <w:p>
       <w:pPr>
         <w:pStyle w:val="Heading4"/>
@@ -243,6 +368,7 @@
           <w:szCs w:val="28"/>
         </w:rPr>
       </w:pPr>
+      <w:proofErr w:type="gramStart"/>
       <w:r>
         <w:rPr>
           <w:rFonts w:ascii="Times New Roman" w:hAnsi="Times New Roman" w:cs="Times New Roman"/>
@@ -250,7 +376,17 @@
           <w:sz w:val="28"/>
           <w:szCs w:val="28"/>
         </w:rPr>
-        <w:t>in partial fulfilment  for the award  of the  degree</w:t>
+        <w:t>in</w:t>
+      </w:r>
+      <w:proofErr w:type="gramEnd"/>
+      <w:r>
+        <w:rPr>
+          <w:rFonts w:ascii="Times New Roman" w:hAnsi="Times New Roman" w:cs="Times New Roman"/>
+          <w:color w:val="auto"/>
+          <w:sz w:val="28"/>
+          <w:szCs w:val="28"/>
+        </w:rPr>
+        <w:t xml:space="preserve"> partial fulfilment  for the award  of the  degree</w:t>
       </w:r>
     </w:p>
     <w:p>
@@ -268,6 +404,7 @@
           <w:szCs w:val="28"/>
         </w:rPr>
       </w:pPr>
+      <w:proofErr w:type="gramStart"/>
       <w:r>
         <w:rPr>
           <w:rFonts w:ascii="Times New Roman" w:hAnsi="Times New Roman" w:cs="Times New Roman"/>
@@ -277,6 +414,7 @@
         </w:rPr>
         <w:t>of</w:t>
       </w:r>
+      <w:proofErr w:type="gramEnd"/>
     </w:p>
     <w:p>
       <w:pPr>
@@ -367,13 +505,23 @@
           <w:sz w:val="28"/>
         </w:rPr>
       </w:pPr>
-      <w:r>
-        <w:rPr>
-          <w:rFonts w:ascii="Times New Roman" w:hAnsi="Times New Roman" w:cs="Times New Roman"/>
-          <w:b/>
-          <w:sz w:val="28"/>
-        </w:rPr>
-        <w:t>KGiSL INSTITUTE OF TECHNOLOGY, SARAVANAMPATTI</w:t>
+      <w:proofErr w:type="spellStart"/>
+      <w:r>
+        <w:rPr>
+          <w:rFonts w:ascii="Times New Roman" w:hAnsi="Times New Roman" w:cs="Times New Roman"/>
+          <w:b/>
+          <w:sz w:val="28"/>
+        </w:rPr>
+        <w:t>KGiSL</w:t>
+      </w:r>
+      <w:proofErr w:type="spellEnd"/>
+      <w:r>
+        <w:rPr>
+          <w:rFonts w:ascii="Times New Roman" w:hAnsi="Times New Roman" w:cs="Times New Roman"/>
+          <w:b/>
+          <w:sz w:val="28"/>
+        </w:rPr>
+        <w:t xml:space="preserve"> INSTITUTE OF TECHNOLOGY, SARAVANAMPATTI</w:t>
       </w:r>
     </w:p>
     <w:p>
@@ -442,7 +590,7 @@
           <w:b/>
           <w:sz w:val="28"/>
         </w:rPr>
-        <w:t>SEP</w:t>
+        <w:t>MAY</w:t>
       </w:r>
       <w:r>
         <w:rPr>
@@ -523,6 +671,7 @@
           <w:sz w:val="28"/>
         </w:rPr>
       </w:pPr>
+      <w:proofErr w:type="gramStart"/>
       <w:r>
         <w:rPr>
           <w:rFonts w:ascii="Times New Roman" w:hAnsi="Times New Roman" w:cs="Times New Roman"/>
@@ -561,12 +710,21 @@
         </w:rPr>
         <w:t xml:space="preserve"> is the </w:t>
       </w:r>
-      <w:r>
-        <w:rPr>
-          <w:rFonts w:ascii="Times New Roman" w:hAnsi="Times New Roman" w:cs="Times New Roman"/>
-          <w:sz w:val="28"/>
-        </w:rPr>
-        <w:t xml:space="preserve">bonafide work of </w:t>
+      <w:proofErr w:type="spellStart"/>
+      <w:r>
+        <w:rPr>
+          <w:rFonts w:ascii="Times New Roman" w:hAnsi="Times New Roman" w:cs="Times New Roman"/>
+          <w:sz w:val="28"/>
+        </w:rPr>
+        <w:t>bonafide</w:t>
+      </w:r>
+      <w:proofErr w:type="spellEnd"/>
+      <w:r>
+        <w:rPr>
+          <w:rFonts w:ascii="Times New Roman" w:hAnsi="Times New Roman" w:cs="Times New Roman"/>
+          <w:sz w:val="28"/>
+        </w:rPr>
+        <w:t xml:space="preserve"> work of </w:t>
       </w:r>
       <w:r>
         <w:rPr>
@@ -599,6 +757,7 @@
         </w:rPr>
         <w:t>who carried out the project work under my supervision.</w:t>
       </w:r>
+      <w:proofErr w:type="gramEnd"/>
     </w:p>
     <w:p>
       <w:pPr>
@@ -680,6 +839,7 @@
         </w:rPr>
         <w:t xml:space="preserve">                        </w:t>
       </w:r>
+      <w:proofErr w:type="spellStart"/>
       <w:r>
         <w:rPr>
           <w:rFonts w:ascii="Times New Roman" w:hAnsi="Times New Roman" w:cs="Times New Roman"/>
@@ -692,6 +852,7 @@
         </w:rPr>
         <w:t>SIGNATURE</w:t>
       </w:r>
+      <w:proofErr w:type="spellEnd"/>
     </w:p>
     <w:p>
       <w:pPr>
@@ -732,7 +893,19 @@
           <w:sz w:val="28"/>
           <w:szCs w:val="28"/>
         </w:rPr>
-        <w:t xml:space="preserve">   MR. R.</w:t>
+        <w:t xml:space="preserve">   MS</w:t>
+      </w:r>
+      <w:r>
+        <w:rPr>
+          <w:rFonts w:ascii="Times New Roman" w:hAnsi="Times New Roman" w:cs="Times New Roman"/>
+          <w:b/>
+          <w:i w:val="0"/>
+          <w:color w:val="auto"/>
+          <w:w w:val="105"/>
+          <w:sz w:val="28"/>
+          <w:szCs w:val="28"/>
+        </w:rPr>
+        <w:t>. R.</w:t>
       </w:r>
       <w:r>
         <w:rPr>
@@ -849,6 +1022,13 @@
           <w:w w:val="105"/>
           <w:sz w:val="28"/>
         </w:rPr>
+        <w:t xml:space="preserve">    </w:t>
+      </w:r>
+      <w:r>
+        <w:rPr>
+          <w:w w:val="105"/>
+          <w:sz w:val="28"/>
+        </w:rPr>
         <w:tab/>
       </w:r>
       <w:r>
@@ -864,27 +1044,21 @@
           <w:sz w:val="28"/>
         </w:rPr>
         <w:tab/>
-      </w:r>
-      <w:r>
-        <w:rPr>
-          <w:w w:val="105"/>
-          <w:sz w:val="28"/>
-        </w:rPr>
-        <w:tab/>
-      </w:r>
-      <w:r>
-        <w:rPr>
-          <w:w w:val="105"/>
-          <w:sz w:val="28"/>
-        </w:rPr>
-        <w:tab/>
-      </w:r>
-      <w:r>
-        <w:rPr>
-          <w:w w:val="105"/>
-          <w:sz w:val="28"/>
-        </w:rPr>
-        <w:t xml:space="preserve">                 </w:t>
+        <w:t xml:space="preserve">       </w:t>
+      </w:r>
+      <w:r>
+        <w:rPr>
+          <w:w w:val="105"/>
+          <w:sz w:val="28"/>
+        </w:rPr>
+        <w:t xml:space="preserve">                             </w:t>
+      </w:r>
+      <w:r>
+        <w:rPr>
+          <w:w w:val="105"/>
+          <w:sz w:val="28"/>
+        </w:rPr>
+        <w:t xml:space="preserve"> </w:t>
       </w:r>
       <w:r>
         <w:rPr>
@@ -950,19 +1124,44 @@
           <w:sz w:val="28"/>
         </w:rPr>
       </w:pPr>
-      <w:r>
-        <w:rPr>
-          <w:w w:val="105"/>
-          <w:sz w:val="28"/>
-        </w:rPr>
-        <w:t xml:space="preserve">KGiSL Institute of </w:t>
-      </w:r>
-      <w:r>
-        <w:rPr>
-          <w:w w:val="105"/>
-          <w:sz w:val="28"/>
-        </w:rPr>
-        <w:t xml:space="preserve">Technology                KGiSL Institute of Technology </w:t>
+      <w:proofErr w:type="spellStart"/>
+      <w:r>
+        <w:rPr>
+          <w:w w:val="105"/>
+          <w:sz w:val="28"/>
+        </w:rPr>
+        <w:t>KGiSL</w:t>
+      </w:r>
+      <w:proofErr w:type="spellEnd"/>
+      <w:r>
+        <w:rPr>
+          <w:w w:val="105"/>
+          <w:sz w:val="28"/>
+        </w:rPr>
+        <w:t xml:space="preserve"> Institute of </w:t>
+      </w:r>
+      <w:r>
+        <w:rPr>
+          <w:w w:val="105"/>
+          <w:sz w:val="28"/>
+        </w:rPr>
+        <w:t xml:space="preserve">Technology                </w:t>
+      </w:r>
+      <w:proofErr w:type="spellStart"/>
+      <w:r>
+        <w:rPr>
+          <w:w w:val="105"/>
+          <w:sz w:val="28"/>
+        </w:rPr>
+        <w:t>KGiSL</w:t>
+      </w:r>
+      <w:proofErr w:type="spellEnd"/>
+      <w:r>
+        <w:rPr>
+          <w:w w:val="105"/>
+          <w:sz w:val="28"/>
+        </w:rPr>
+        <w:t xml:space="preserve"> Institute of Technology </w:t>
       </w:r>
     </w:p>
     <w:p>
@@ -977,6 +1176,7 @@
           <w:sz w:val="28"/>
         </w:rPr>
       </w:pPr>
+      <w:proofErr w:type="spellStart"/>
       <w:r>
         <w:rPr>
           <w:w w:val="105"/>
@@ -984,6 +1184,7 @@
         </w:rPr>
         <w:t>Saravanampatti</w:t>
       </w:r>
+      <w:proofErr w:type="spellEnd"/>
       <w:r>
         <w:rPr>
           <w:w w:val="105"/>
@@ -991,6 +1192,7 @@
         </w:rPr>
         <w:t xml:space="preserve">                                         </w:t>
       </w:r>
+      <w:proofErr w:type="spellStart"/>
       <w:r>
         <w:rPr>
           <w:w w:val="105"/>
@@ -998,6 +1200,7 @@
         </w:rPr>
         <w:t>Saravanampatti</w:t>
       </w:r>
+      <w:proofErr w:type="spellEnd"/>
     </w:p>
     <w:p>
       <w:pPr>
@@ -1007,6 +1210,7 @@
         </w:tabs>
         <w:spacing w:line="360" w:lineRule="auto"/>
       </w:pPr>
+      <w:proofErr w:type="gramStart"/>
       <w:r>
         <w:rPr>
           <w:w w:val="105"/>
@@ -1014,6 +1218,7 @@
         </w:rPr>
         <w:t>Coimbatore-35.</w:t>
       </w:r>
+      <w:proofErr w:type="gramEnd"/>
       <w:r>
         <w:rPr>
           <w:w w:val="105"/>
@@ -1021,6 +1226,7 @@
         </w:rPr>
         <w:t xml:space="preserve">                                         </w:t>
       </w:r>
+      <w:proofErr w:type="gramStart"/>
       <w:r>
         <w:rPr>
           <w:w w:val="105"/>
@@ -1028,6 +1234,7 @@
         </w:rPr>
         <w:t>Coimbatore-35.</w:t>
       </w:r>
+      <w:proofErr w:type="gramEnd"/>
     </w:p>
     <w:p>
       <w:pPr>
@@ -1253,7 +1460,87 @@
           <w:sz w:val="28"/>
           <w:szCs w:val="28"/>
         </w:rPr>
-        <w:t>DIRECTOR Dr.R.Ravichandran, Ph.D and PRINCIPAL Dr.VijayaChamundeswari, ME, Ph.D</w:t>
+        <w:t xml:space="preserve">DIRECTOR </w:t>
+      </w:r>
+      <w:proofErr w:type="spellStart"/>
+      <w:r>
+        <w:rPr>
+          <w:rFonts w:ascii="Times New Roman" w:hAnsi="Times New Roman" w:cs="Times New Roman"/>
+          <w:b/>
+          <w:sz w:val="28"/>
+          <w:szCs w:val="28"/>
+        </w:rPr>
+        <w:t>Dr.R.Ravichandran</w:t>
+      </w:r>
+      <w:proofErr w:type="spellEnd"/>
+      <w:r>
+        <w:rPr>
+          <w:rFonts w:ascii="Times New Roman" w:hAnsi="Times New Roman" w:cs="Times New Roman"/>
+          <w:b/>
+          <w:sz w:val="28"/>
+          <w:szCs w:val="28"/>
+        </w:rPr>
+        <w:t xml:space="preserve">, </w:t>
+      </w:r>
+      <w:proofErr w:type="spellStart"/>
+      <w:r>
+        <w:rPr>
+          <w:rFonts w:ascii="Times New Roman" w:hAnsi="Times New Roman" w:cs="Times New Roman"/>
+          <w:b/>
+          <w:sz w:val="28"/>
+          <w:szCs w:val="28"/>
+        </w:rPr>
+        <w:t>Ph.D</w:t>
+      </w:r>
+      <w:proofErr w:type="spellEnd"/>
+      <w:r>
+        <w:rPr>
+          <w:rFonts w:ascii="Times New Roman" w:hAnsi="Times New Roman" w:cs="Times New Roman"/>
+          <w:b/>
+          <w:sz w:val="28"/>
+          <w:szCs w:val="28"/>
+        </w:rPr>
+        <w:t xml:space="preserve"> and PRINCIPAL </w:t>
+      </w:r>
+      <w:proofErr w:type="spellStart"/>
+      <w:r>
+        <w:rPr>
+          <w:rFonts w:ascii="Times New Roman" w:hAnsi="Times New Roman" w:cs="Times New Roman"/>
+          <w:b/>
+          <w:sz w:val="28"/>
+          <w:szCs w:val="28"/>
+        </w:rPr>
+        <w:t>Dr.VijayaChamundeswari</w:t>
+      </w:r>
+      <w:proofErr w:type="spellEnd"/>
+      <w:r>
+        <w:rPr>
+          <w:rFonts w:ascii="Times New Roman" w:hAnsi="Times New Roman" w:cs="Times New Roman"/>
+          <w:b/>
+          <w:sz w:val="28"/>
+          <w:szCs w:val="28"/>
+        </w:rPr>
+        <w:t xml:space="preserve">, ME, </w:t>
+      </w:r>
+      <w:proofErr w:type="spellStart"/>
+      <w:r>
+        <w:rPr>
+          <w:rFonts w:ascii="Times New Roman" w:hAnsi="Times New Roman" w:cs="Times New Roman"/>
+          <w:b/>
+          <w:sz w:val="28"/>
+          <w:szCs w:val="28"/>
+        </w:rPr>
+        <w:t>Ph.D</w:t>
+      </w:r>
+      <w:proofErr w:type="spellEnd"/>
+      <w:r>
+        <w:rPr>
+          <w:rFonts w:ascii="Times New Roman" w:hAnsi="Times New Roman" w:cs="Times New Roman"/>
+          <w:b/>
+          <w:sz w:val="28"/>
+          <w:szCs w:val="28"/>
+        </w:rPr>
+        <w:t xml:space="preserve"> </w:t>
       </w:r>
       <w:r>
         <w:rPr>
@@ -1283,6 +1570,7 @@
         </w:rPr>
         <w:t xml:space="preserve">We would like to thank </w:t>
       </w:r>
+      <w:proofErr w:type="spellStart"/>
       <w:r>
         <w:rPr>
           <w:rFonts w:ascii="Times New Roman" w:hAnsi="Times New Roman" w:cs="Times New Roman"/>
@@ -1301,6 +1589,7 @@
         </w:rPr>
         <w:t>r.J.Srikanth</w:t>
       </w:r>
+      <w:proofErr w:type="spellEnd"/>
       <w:r>
         <w:rPr>
           <w:rFonts w:ascii="Times New Roman" w:hAnsi="Times New Roman" w:cs="Times New Roman"/>
@@ -1338,6 +1627,7 @@
         </w:rPr>
         <w:t xml:space="preserve">We express our sincere thanks to our faculty guide </w:t>
       </w:r>
+      <w:proofErr w:type="spellStart"/>
       <w:r>
         <w:rPr>
           <w:rFonts w:ascii="Times New Roman" w:hAnsi="Times New Roman" w:cs="Times New Roman"/>
@@ -1354,8 +1644,18 @@
           <w:sz w:val="28"/>
           <w:szCs w:val="28"/>
         </w:rPr>
-        <w:t>r.R.Jayshree</w:t>
-      </w:r>
+        <w:t>s</w:t>
+      </w:r>
+      <w:r>
+        <w:rPr>
+          <w:rFonts w:ascii="Times New Roman" w:hAnsi="Times New Roman" w:cs="Times New Roman"/>
+          <w:b/>
+          <w:sz w:val="28"/>
+          <w:szCs w:val="28"/>
+        </w:rPr>
+        <w:t>.R.Jayshree</w:t>
+      </w:r>
+      <w:proofErr w:type="spellEnd"/>
       <w:r>
         <w:rPr>
           <w:rFonts w:ascii="Times New Roman" w:hAnsi="Times New Roman" w:cs="Times New Roman"/>
@@ -1391,6 +1691,7 @@
         </w:rPr>
         <w:t xml:space="preserve">We also thank our industry guide </w:t>
       </w:r>
+      <w:proofErr w:type="spellStart"/>
       <w:r>
         <w:rPr>
           <w:rFonts w:ascii="Times New Roman" w:hAnsi="Times New Roman" w:cs="Times New Roman"/>
@@ -1400,6 +1701,7 @@
         </w:rPr>
         <w:t>Ms.Sandhya</w:t>
       </w:r>
+      <w:proofErr w:type="spellEnd"/>
       <w:r>
         <w:rPr>
           <w:rFonts w:ascii="Times New Roman" w:hAnsi="Times New Roman" w:cs="Times New Roman"/>
@@ -1944,6 +2246,32 @@
       <w:szCs w:val="23"/>
       <w:lang w:val="en-US" w:bidi="en-US"/>
     </w:rPr>
+  </w:style>
+  <w:style w:type="table" w:styleId="TableGrid">
+    <w:name w:val="Table Grid"/>
+    <w:basedOn w:val="TableNormal"/>
+    <w:uiPriority w:val="59"/>
+    <w:rsid w:val="00ED1DF1"/>
+    <w:pPr>
+      <w:spacing w:after="0" w:line="240" w:lineRule="auto"/>
+    </w:pPr>
+    <w:tblPr>
+      <w:tblInd w:w="0" w:type="dxa"/>
+      <w:tblBorders>
+        <w:top w:val="single" w:sz="4" w:space="0" w:color="000000" w:themeColor="text1"/>
+        <w:left w:val="single" w:sz="4" w:space="0" w:color="000000" w:themeColor="text1"/>
+        <w:bottom w:val="single" w:sz="4" w:space="0" w:color="000000" w:themeColor="text1"/>
+        <w:right w:val="single" w:sz="4" w:space="0" w:color="000000" w:themeColor="text1"/>
+        <w:insideH w:val="single" w:sz="4" w:space="0" w:color="000000" w:themeColor="text1"/>
+        <w:insideV w:val="single" w:sz="4" w:space="0" w:color="000000" w:themeColor="text1"/>
+      </w:tblBorders>
+      <w:tblCellMar>
+        <w:top w:w="0" w:type="dxa"/>
+        <w:left w:w="108" w:type="dxa"/>
+        <w:bottom w:w="0" w:type="dxa"/>
+        <w:right w:w="108" w:type="dxa"/>
+      </w:tblCellMar>
+    </w:tblPr>
   </w:style>
 </w:styles>
 </file>

</xml_diff>